<commit_message>
não há mais fatores logical()
</commit_message>
<xml_diff>
--- a/resultados/centros.dabi.docx
+++ b/resultados/centros.dabi.docx
@@ -43,7 +43,7 @@
               <w:jc w:val="center"/>
             </w:pPr>
             <w:r>
-              <w:t xml:space="preserve">FALSE</w:t>
+              <w:t xml:space="preserve">NÃO</w:t>
             </w:r>
           </w:p>
         </w:tc>
@@ -60,7 +60,7 @@
               <w:jc w:val="center"/>
             </w:pPr>
             <w:r>
-              <w:t xml:space="preserve">TRUE</w:t>
+              <w:t xml:space="preserve">SIM</w:t>
             </w:r>
           </w:p>
         </w:tc>
@@ -832,7 +832,7 @@
     </w:lvl>
   </w:abstractNum>
   <w:abstractNum w:abstractNumId="990">
-    <w:nsid w:val="b2a1f337"/>
+    <w:nsid w:val="fa85cf9d"/>
     <w:multiLevelType w:val="multilevel"/>
     <w:lvl w:ilvl="0">
       <w:numFmt w:val="bullet"/>

</xml_diff>